<commit_message>
Converting Word documents to MarkDown: "Command as a Concept Spec Plan Version History": Manually checking differences between rendered MarkDown and Word document. Check if markup looks ok.
</commit_message>
<xml_diff>
--- a/5. Archive/Command as a Concept Spec Plan Version History.docx
+++ b/5. Archive/Command as a Concept Spec Plan Version History.docx
@@ -1,6 +1,6 @@
 
 <file path=word/document.xml><?xml version="1.0" encoding="utf-8"?>
-<w:document xmlns:wpc="http://schemas.microsoft.com/office/word/2010/wordprocessingCanvas" xmlns:cx="http://schemas.microsoft.com/office/drawing/2014/chartex" xmlns:cx1="http://schemas.microsoft.com/office/drawing/2015/9/8/chartex" xmlns:cx2="http://schemas.microsoft.com/office/drawing/2015/10/21/chartex" xmlns:cx3="http://schemas.microsoft.com/office/drawing/2016/5/9/chartex" xmlns:cx4="http://schemas.microsoft.com/office/drawing/2016/5/10/chartex" xmlns:cx5="http://schemas.microsoft.com/office/drawing/2016/5/11/chartex" xmlns:cx6="http://schemas.microsoft.com/office/drawing/2016/5/12/chartex" xmlns:cx7="http://schemas.microsoft.com/office/drawing/2016/5/13/chartex" xmlns:cx8="http://schemas.microsoft.com/office/drawing/2016/5/14/chartex" xmlns:mc="http://schemas.openxmlformats.org/markup-compatibility/2006" xmlns:aink="http://schemas.microsoft.com/office/drawing/2016/ink" xmlns:am3d="http://schemas.microsoft.com/office/drawing/2017/model3d" xmlns:o="urn:schemas-microsoft-com:office:office" xmlns:r="http://schemas.openxmlformats.org/officeDocument/2006/relationships" xmlns:m="http://schemas.openxmlformats.org/officeDocument/2006/math" xmlns:v="urn:schemas-microsoft-com:vml" xmlns:wp14="http://schemas.microsoft.com/office/word/2010/wordprocessingDrawing" xmlns:wp="http://schemas.openxmlformats.org/drawingml/2006/wordprocessingDrawing" xmlns:w10="urn:schemas-microsoft-com:office:word" xmlns:w="http://schemas.openxmlformats.org/wordprocessingml/2006/main" xmlns:w14="http://schemas.microsoft.com/office/word/2010/wordml" xmlns:w15="http://schemas.microsoft.com/office/word/2012/wordml" xmlns:w16cid="http://schemas.microsoft.com/office/word/2016/wordml/cid" xmlns:w16se="http://schemas.microsoft.com/office/word/2015/wordml/symex" xmlns:wpg="http://schemas.microsoft.com/office/word/2010/wordprocessingGroup" xmlns:wpi="http://schemas.microsoft.com/office/word/2010/wordprocessingInk" xmlns:wne="http://schemas.microsoft.com/office/word/2006/wordml" xmlns:wps="http://schemas.microsoft.com/office/word/2010/wordprocessingShape" mc:Ignorable="w14 w15 w16se w16cid wp14">
+<w:document xmlns:wpc="http://schemas.microsoft.com/office/word/2010/wordprocessingCanvas" xmlns:cx="http://schemas.microsoft.com/office/drawing/2014/chartex" xmlns:cx1="http://schemas.microsoft.com/office/drawing/2015/9/8/chartex" xmlns:cx2="http://schemas.microsoft.com/office/drawing/2015/10/21/chartex" xmlns:cx3="http://schemas.microsoft.com/office/drawing/2016/5/9/chartex" xmlns:cx4="http://schemas.microsoft.com/office/drawing/2016/5/10/chartex" xmlns:cx5="http://schemas.microsoft.com/office/drawing/2016/5/11/chartex" xmlns:cx6="http://schemas.microsoft.com/office/drawing/2016/5/12/chartex" xmlns:cx7="http://schemas.microsoft.com/office/drawing/2016/5/13/chartex" xmlns:cx8="http://schemas.microsoft.com/office/drawing/2016/5/14/chartex" xmlns:mc="http://schemas.openxmlformats.org/markup-compatibility/2006" xmlns:aink="http://schemas.microsoft.com/office/drawing/2016/ink" xmlns:am3d="http://schemas.microsoft.com/office/drawing/2017/model3d" xmlns:o="urn:schemas-microsoft-com:office:office" xmlns:r="http://schemas.openxmlformats.org/officeDocument/2006/relationships" xmlns:m="http://schemas.openxmlformats.org/officeDocument/2006/math" xmlns:v="urn:schemas-microsoft-com:vml" xmlns:wp14="http://schemas.microsoft.com/office/word/2010/wordprocessingDrawing" xmlns:wp="http://schemas.openxmlformats.org/drawingml/2006/wordprocessingDrawing" xmlns:w10="urn:schemas-microsoft-com:office:word" xmlns:w="http://schemas.openxmlformats.org/wordprocessingml/2006/main" xmlns:w14="http://schemas.microsoft.com/office/word/2010/wordml" xmlns:w15="http://schemas.microsoft.com/office/word/2012/wordml" xmlns:w16cex="http://schemas.microsoft.com/office/word/2018/wordml/cex" xmlns:w16cid="http://schemas.microsoft.com/office/word/2016/wordml/cid" xmlns:w16="http://schemas.microsoft.com/office/word/2018/wordml" xmlns:w16se="http://schemas.microsoft.com/office/word/2015/wordml/symex" xmlns:wpg="http://schemas.microsoft.com/office/word/2010/wordprocessingGroup" xmlns:wpi="http://schemas.microsoft.com/office/word/2010/wordprocessingInk" xmlns:wne="http://schemas.microsoft.com/office/word/2006/wordml" xmlns:wps="http://schemas.microsoft.com/office/word/2010/wordprocessingShape" mc:Ignorable="w14 w15 w16se w16cid w16 w16cex wp14">
   <w:background w:color="000000"/>
   <w:body>
     <w:p>
@@ -8,7 +8,13 @@
         <w:pStyle w:val="Heading2"/>
       </w:pPr>
       <w:r>
-        <w:t xml:space="preserve">Circle Language Spec Plan, </w:t>
+        <w:t>Circle Language Spec Plan</w:t>
+      </w:r>
+      <w:r>
+        <w:t xml:space="preserve"> |</w:t>
+      </w:r>
+      <w:r>
+        <w:t xml:space="preserve"> </w:t>
       </w:r>
       <w:r>
         <w:t xml:space="preserve">Commands as a </w:t>
@@ -23,16 +29,19 @@
         <w:t xml:space="preserve">Spec Plan </w:t>
       </w:r>
       <w:r>
+        <w:t xml:space="preserve">| </w:t>
+      </w:r>
+      <w:r>
         <w:t>V</w:t>
       </w:r>
       <w:r>
-        <w:t>ersions</w:t>
+        <w:t>ersion</w:t>
+      </w:r>
+      <w:r>
+        <w:t xml:space="preserve"> History</w:t>
       </w:r>
     </w:p>
-    <w:p>
-      <w:bookmarkStart w:id="0" w:name="_GoBack"/>
-      <w:bookmarkEnd w:id="0"/>
-    </w:p>
+    <w:p/>
     <w:tbl>
       <w:tblPr>
         <w:tblW w:w="9204" w:type="dxa"/>
@@ -239,7 +248,7 @@
 </file>
 
 <file path=word/styles.xml><?xml version="1.0" encoding="utf-8"?>
-<w:styles xmlns:mc="http://schemas.openxmlformats.org/markup-compatibility/2006" xmlns:r="http://schemas.openxmlformats.org/officeDocument/2006/relationships" xmlns:w="http://schemas.openxmlformats.org/wordprocessingml/2006/main" xmlns:w14="http://schemas.microsoft.com/office/word/2010/wordml" xmlns:w15="http://schemas.microsoft.com/office/word/2012/wordml" xmlns:w16cid="http://schemas.microsoft.com/office/word/2016/wordml/cid" xmlns:w16se="http://schemas.microsoft.com/office/word/2015/wordml/symex" mc:Ignorable="w14 w15 w16se w16cid">
+<w:styles xmlns:mc="http://schemas.openxmlformats.org/markup-compatibility/2006" xmlns:r="http://schemas.openxmlformats.org/officeDocument/2006/relationships" xmlns:w="http://schemas.openxmlformats.org/wordprocessingml/2006/main" xmlns:w14="http://schemas.microsoft.com/office/word/2010/wordml" xmlns:w15="http://schemas.microsoft.com/office/word/2012/wordml" xmlns:w16cex="http://schemas.microsoft.com/office/word/2018/wordml/cex" xmlns:w16cid="http://schemas.microsoft.com/office/word/2016/wordml/cid" xmlns:w16="http://schemas.microsoft.com/office/word/2018/wordml" xmlns:w16se="http://schemas.microsoft.com/office/word/2015/wordml/symex" mc:Ignorable="w14 w15 w16se w16cid w16 w16cex">
   <w:docDefaults>
     <w:rPrDefault>
       <w:rPr>

</xml_diff>